<commit_message>
will level up tomorrow
</commit_message>
<xml_diff>
--- a/Basics/Doc3.docx
+++ b/Basics/Doc3.docx
@@ -16,6 +16,7 @@
         <w:rPr>
           <w:b/>
           <w:bCs/>
+          <w:noProof/>
           <w:sz w:val="28"/>
           <w:szCs w:val="24"/>
           <w:lang w:val="en-IN"/>
@@ -95,6 +96,7 @@
         <w:rPr>
           <w:b/>
           <w:bCs/>
+          <w:noProof/>
           <w:sz w:val="28"/>
           <w:szCs w:val="24"/>
           <w:lang w:val="en-IN"/>
@@ -292,6 +294,7 @@
         <w:rPr>
           <w:b/>
           <w:bCs/>
+          <w:noProof/>
           <w:sz w:val="28"/>
           <w:szCs w:val="24"/>
           <w:lang w:val="en-IN"/>
@@ -350,6 +353,7 @@
         <w:rPr>
           <w:b/>
           <w:bCs/>
+          <w:noProof/>
           <w:sz w:val="28"/>
           <w:szCs w:val="24"/>
           <w:lang w:val="en-IN"/>
@@ -417,6 +421,7 @@
         <w:rPr>
           <w:b/>
           <w:bCs/>
+          <w:noProof/>
           <w:sz w:val="28"/>
           <w:szCs w:val="24"/>
           <w:lang w:val="en-IN"/>
@@ -626,6 +631,7 @@
       </w:pPr>
       <w:r>
         <w:rPr>
+          <w:noProof/>
           <w:sz w:val="28"/>
           <w:szCs w:val="24"/>
           <w:lang w:val="en-IN"/>
@@ -733,6 +739,7 @@
       </w:pPr>
       <w:r>
         <w:rPr>
+          <w:noProof/>
           <w:sz w:val="28"/>
           <w:szCs w:val="24"/>
           <w:lang w:val="en-IN"/>
@@ -841,6 +848,7 @@
       </w:pPr>
       <w:r>
         <w:rPr>
+          <w:noProof/>
           <w:sz w:val="28"/>
           <w:szCs w:val="24"/>
           <w:lang w:val="en-IN"/>
@@ -955,36 +963,155 @@
           <w:szCs w:val="24"/>
           <w:lang w:val="en-IN"/>
         </w:rPr>
-        <w:t>Align-items: center -&gt; vertical alignment . ie heightwise</w:t>
-      </w:r>
-    </w:p>
-    <w:p>
-      <w:pPr>
-        <w:rPr>
-          <w:sz w:val="28"/>
-          <w:szCs w:val="24"/>
-          <w:lang w:val="en-IN"/>
-        </w:rPr>
-      </w:pPr>
-      <w:r>
-        <w:rPr>
-          <w:sz w:val="28"/>
-          <w:szCs w:val="24"/>
-          <w:lang w:val="en-IN"/>
-        </w:rPr>
-        <w:t>Justify-content: center -&gt; horizontal alignment ie widthwise.</w:t>
-      </w:r>
-    </w:p>
-    <w:p>
-      <w:pPr>
-        <w:rPr>
-          <w:sz w:val="28"/>
-          <w:szCs w:val="24"/>
-          <w:lang w:val="en-IN"/>
-        </w:rPr>
-      </w:pPr>
-      <w:r>
-        <w:rPr>
+        <w:t xml:space="preserve">Align-items: </w:t>
+      </w:r>
+      <w:proofErr w:type="spellStart"/>
+      <w:r>
+        <w:rPr>
+          <w:sz w:val="28"/>
+          <w:szCs w:val="24"/>
+          <w:lang w:val="en-IN"/>
+        </w:rPr>
+        <w:t>center</w:t>
+      </w:r>
+      <w:proofErr w:type="spellEnd"/>
+      <w:r>
+        <w:rPr>
+          <w:sz w:val="28"/>
+          <w:szCs w:val="24"/>
+          <w:lang w:val="en-IN"/>
+        </w:rPr>
+        <w:t xml:space="preserve"> -&gt; vertical </w:t>
+      </w:r>
+      <w:proofErr w:type="gramStart"/>
+      <w:r>
+        <w:rPr>
+          <w:sz w:val="28"/>
+          <w:szCs w:val="24"/>
+          <w:lang w:val="en-IN"/>
+        </w:rPr>
+        <w:t>alignment .</w:t>
+      </w:r>
+      <w:proofErr w:type="gramEnd"/>
+      <w:r>
+        <w:rPr>
+          <w:sz w:val="28"/>
+          <w:szCs w:val="24"/>
+          <w:lang w:val="en-IN"/>
+        </w:rPr>
+        <w:t xml:space="preserve"> </w:t>
+      </w:r>
+      <w:proofErr w:type="spellStart"/>
+      <w:r>
+        <w:rPr>
+          <w:sz w:val="28"/>
+          <w:szCs w:val="24"/>
+          <w:lang w:val="en-IN"/>
+        </w:rPr>
+        <w:t>ie</w:t>
+      </w:r>
+      <w:proofErr w:type="spellEnd"/>
+      <w:r>
+        <w:rPr>
+          <w:sz w:val="28"/>
+          <w:szCs w:val="24"/>
+          <w:lang w:val="en-IN"/>
+        </w:rPr>
+        <w:t xml:space="preserve"> </w:t>
+      </w:r>
+      <w:proofErr w:type="spellStart"/>
+      <w:r>
+        <w:rPr>
+          <w:sz w:val="28"/>
+          <w:szCs w:val="24"/>
+          <w:lang w:val="en-IN"/>
+        </w:rPr>
+        <w:t>heightwise</w:t>
+      </w:r>
+      <w:proofErr w:type="spellEnd"/>
+    </w:p>
+    <w:p>
+      <w:pPr>
+        <w:rPr>
+          <w:sz w:val="28"/>
+          <w:szCs w:val="24"/>
+          <w:lang w:val="en-IN"/>
+        </w:rPr>
+      </w:pPr>
+      <w:r>
+        <w:rPr>
+          <w:sz w:val="28"/>
+          <w:szCs w:val="24"/>
+          <w:lang w:val="en-IN"/>
+        </w:rPr>
+        <w:t xml:space="preserve">Justify-content: </w:t>
+      </w:r>
+      <w:proofErr w:type="spellStart"/>
+      <w:r>
+        <w:rPr>
+          <w:sz w:val="28"/>
+          <w:szCs w:val="24"/>
+          <w:lang w:val="en-IN"/>
+        </w:rPr>
+        <w:t>center</w:t>
+      </w:r>
+      <w:proofErr w:type="spellEnd"/>
+      <w:r>
+        <w:rPr>
+          <w:sz w:val="28"/>
+          <w:szCs w:val="24"/>
+          <w:lang w:val="en-IN"/>
+        </w:rPr>
+        <w:t xml:space="preserve"> -&gt; horizontal alignment </w:t>
+      </w:r>
+      <w:proofErr w:type="spellStart"/>
+      <w:r>
+        <w:rPr>
+          <w:sz w:val="28"/>
+          <w:szCs w:val="24"/>
+          <w:lang w:val="en-IN"/>
+        </w:rPr>
+        <w:t>ie</w:t>
+      </w:r>
+      <w:proofErr w:type="spellEnd"/>
+      <w:r>
+        <w:rPr>
+          <w:sz w:val="28"/>
+          <w:szCs w:val="24"/>
+          <w:lang w:val="en-IN"/>
+        </w:rPr>
+        <w:t xml:space="preserve"> </w:t>
+      </w:r>
+      <w:proofErr w:type="spellStart"/>
+      <w:r>
+        <w:rPr>
+          <w:sz w:val="28"/>
+          <w:szCs w:val="24"/>
+          <w:lang w:val="en-IN"/>
+        </w:rPr>
+        <w:t>widthwise</w:t>
+      </w:r>
+      <w:proofErr w:type="spellEnd"/>
+      <w:r>
+        <w:rPr>
+          <w:sz w:val="28"/>
+          <w:szCs w:val="24"/>
+          <w:lang w:val="en-IN"/>
+        </w:rPr>
+        <w:t>.</w:t>
+      </w:r>
+    </w:p>
+    <w:p>
+      <w:pPr>
+        <w:rPr>
+          <w:sz w:val="28"/>
+          <w:szCs w:val="24"/>
+          <w:lang w:val="en-IN"/>
+        </w:rPr>
+      </w:pPr>
+      <w:r>
+        <w:rPr>
+          <w:noProof/>
           <w:sz w:val="28"/>
           <w:szCs w:val="24"/>
           <w:lang w:val="en-IN"/>
@@ -1050,6 +1177,7 @@
       </w:pPr>
       <w:r>
         <w:rPr>
+          <w:noProof/>
           <w:sz w:val="28"/>
           <w:szCs w:val="24"/>
           <w:lang w:val="en-IN"/>
@@ -1142,13 +1270,14 @@
       </w:pPr>
       <w:r>
         <w:rPr>
+          <w:noProof/>
           <w:sz w:val="28"/>
           <w:szCs w:val="24"/>
           <w:lang w:val="en-IN"/>
         </w:rPr>
         <w:lastRenderedPageBreak/>
         <w:drawing>
-          <wp:anchor distT="0" distB="0" distL="114300" distR="114300" simplePos="0" relativeHeight="251679744" behindDoc="0" locked="0" layoutInCell="1" allowOverlap="1" wp14:anchorId="4B45610D" wp14:editId="531A0227">
+          <wp:anchor distT="0" distB="0" distL="114300" distR="114300" simplePos="0" relativeHeight="251679744" behindDoc="0" locked="0" layoutInCell="1" allowOverlap="1" wp14:anchorId="4B45610D" wp14:editId="52ACAD4C">
             <wp:simplePos x="0" y="0"/>
             <wp:positionH relativeFrom="column">
               <wp:posOffset>123825</wp:posOffset>
@@ -1199,6 +1328,7 @@
       </w:r>
       <w:r>
         <w:rPr>
+          <w:noProof/>
           <w:sz w:val="28"/>
           <w:szCs w:val="24"/>
           <w:lang w:val="en-IN"/>
@@ -1286,48 +1416,291 @@
     </w:p>
     <w:p>
       <w:pPr>
-        <w:rPr>
-          <w:sz w:val="28"/>
-          <w:szCs w:val="24"/>
-          <w:lang w:val="en-IN"/>
-        </w:rPr>
-      </w:pPr>
-    </w:p>
-    <w:p>
-      <w:pPr>
-        <w:rPr>
-          <w:sz w:val="28"/>
-          <w:szCs w:val="24"/>
-          <w:lang w:val="en-IN"/>
-        </w:rPr>
-      </w:pPr>
-    </w:p>
-    <w:p>
-      <w:pPr>
-        <w:rPr>
-          <w:sz w:val="28"/>
-          <w:szCs w:val="24"/>
-          <w:lang w:val="en-IN"/>
-        </w:rPr>
-      </w:pPr>
-    </w:p>
-    <w:p>
-      <w:pPr>
-        <w:rPr>
-          <w:sz w:val="28"/>
-          <w:szCs w:val="24"/>
-          <w:lang w:val="en-IN"/>
-        </w:rPr>
-      </w:pPr>
-    </w:p>
-    <w:p>
-      <w:pPr>
-        <w:rPr>
-          <w:sz w:val="28"/>
-          <w:szCs w:val="24"/>
-          <w:lang w:val="en-IN"/>
-        </w:rPr>
-      </w:pPr>
+        <w:pBdr>
+          <w:bottom w:val="single" w:sz="6" w:space="1" w:color="auto"/>
+        </w:pBdr>
+        <w:rPr>
+          <w:sz w:val="28"/>
+          <w:szCs w:val="24"/>
+          <w:lang w:val="en-IN"/>
+        </w:rPr>
+      </w:pPr>
+      <w:r>
+        <w:rPr>
+          <w:sz w:val="28"/>
+          <w:szCs w:val="24"/>
+          <w:lang w:val="en-IN"/>
+        </w:rPr>
+        <w:t>Animation basics</w:t>
+      </w:r>
+    </w:p>
+    <w:p>
+      <w:pPr>
+        <w:rPr>
+          <w:sz w:val="28"/>
+          <w:szCs w:val="24"/>
+          <w:lang w:val="en-IN"/>
+        </w:rPr>
+      </w:pPr>
+      <w:r>
+        <w:rPr>
+          <w:sz w:val="28"/>
+          <w:szCs w:val="24"/>
+          <w:lang w:val="en-IN"/>
+        </w:rPr>
+        <w:drawing>
+          <wp:anchor distT="0" distB="0" distL="114300" distR="114300" simplePos="0" relativeHeight="251689984" behindDoc="0" locked="0" layoutInCell="1" allowOverlap="1" wp14:anchorId="50D3C49F" wp14:editId="3BC7D60D">
+            <wp:simplePos x="0" y="0"/>
+            <wp:positionH relativeFrom="margin">
+              <wp:posOffset>3486150</wp:posOffset>
+            </wp:positionH>
+            <wp:positionV relativeFrom="paragraph">
+              <wp:posOffset>2875915</wp:posOffset>
+            </wp:positionV>
+            <wp:extent cx="2828925" cy="2810510"/>
+            <wp:effectExtent l="0" t="0" r="9525" b="8890"/>
+            <wp:wrapSquare wrapText="bothSides"/>
+            <wp:docPr id="1013972053" name="Picture 1"/>
+            <wp:cNvGraphicFramePr>
+              <a:graphicFrameLocks xmlns:a="http://schemas.openxmlformats.org/drawingml/2006/main" noChangeAspect="1"/>
+            </wp:cNvGraphicFramePr>
+            <a:graphic xmlns:a="http://schemas.openxmlformats.org/drawingml/2006/main">
+              <a:graphicData uri="http://schemas.openxmlformats.org/drawingml/2006/picture">
+                <pic:pic xmlns:pic="http://schemas.openxmlformats.org/drawingml/2006/picture">
+                  <pic:nvPicPr>
+                    <pic:cNvPr id="1013972053" name=""/>
+                    <pic:cNvPicPr/>
+                  </pic:nvPicPr>
+                  <pic:blipFill>
+                    <a:blip r:embed="rId17"/>
+                    <a:stretch>
+                      <a:fillRect/>
+                    </a:stretch>
+                  </pic:blipFill>
+                  <pic:spPr>
+                    <a:xfrm>
+                      <a:off x="0" y="0"/>
+                      <a:ext cx="2828925" cy="2810510"/>
+                    </a:xfrm>
+                    <a:prstGeom prst="rect">
+                      <a:avLst/>
+                    </a:prstGeom>
+                  </pic:spPr>
+                </pic:pic>
+              </a:graphicData>
+            </a:graphic>
+            <wp14:sizeRelH relativeFrom="margin">
+              <wp14:pctWidth>0</wp14:pctWidth>
+            </wp14:sizeRelH>
+            <wp14:sizeRelV relativeFrom="margin">
+              <wp14:pctHeight>0</wp14:pctHeight>
+            </wp14:sizeRelV>
+          </wp:anchor>
+        </w:drawing>
+      </w:r>
+      <w:r>
+        <w:rPr>
+          <w:sz w:val="28"/>
+          <w:szCs w:val="24"/>
+          <w:lang w:val="en-IN"/>
+        </w:rPr>
+        <w:drawing>
+          <wp:anchor distT="0" distB="0" distL="114300" distR="114300" simplePos="0" relativeHeight="251687936" behindDoc="0" locked="0" layoutInCell="1" allowOverlap="1" wp14:anchorId="1A53E123" wp14:editId="1FB98DE8">
+            <wp:simplePos x="0" y="0"/>
+            <wp:positionH relativeFrom="column">
+              <wp:posOffset>3457575</wp:posOffset>
+            </wp:positionH>
+            <wp:positionV relativeFrom="paragraph">
+              <wp:posOffset>370205</wp:posOffset>
+            </wp:positionV>
+            <wp:extent cx="3323590" cy="2436495"/>
+            <wp:effectExtent l="0" t="0" r="0" b="1905"/>
+            <wp:wrapSquare wrapText="bothSides"/>
+            <wp:docPr id="1383266318" name="Picture 1"/>
+            <wp:cNvGraphicFramePr>
+              <a:graphicFrameLocks xmlns:a="http://schemas.openxmlformats.org/drawingml/2006/main" noChangeAspect="1"/>
+            </wp:cNvGraphicFramePr>
+            <a:graphic xmlns:a="http://schemas.openxmlformats.org/drawingml/2006/main">
+              <a:graphicData uri="http://schemas.openxmlformats.org/drawingml/2006/picture">
+                <pic:pic xmlns:pic="http://schemas.openxmlformats.org/drawingml/2006/picture">
+                  <pic:nvPicPr>
+                    <pic:cNvPr id="1383266318" name=""/>
+                    <pic:cNvPicPr/>
+                  </pic:nvPicPr>
+                  <pic:blipFill>
+                    <a:blip r:embed="rId18"/>
+                    <a:stretch>
+                      <a:fillRect/>
+                    </a:stretch>
+                  </pic:blipFill>
+                  <pic:spPr>
+                    <a:xfrm>
+                      <a:off x="0" y="0"/>
+                      <a:ext cx="3323590" cy="2436495"/>
+                    </a:xfrm>
+                    <a:prstGeom prst="rect">
+                      <a:avLst/>
+                    </a:prstGeom>
+                  </pic:spPr>
+                </pic:pic>
+              </a:graphicData>
+            </a:graphic>
+            <wp14:sizeRelH relativeFrom="margin">
+              <wp14:pctWidth>0</wp14:pctWidth>
+            </wp14:sizeRelH>
+            <wp14:sizeRelV relativeFrom="margin">
+              <wp14:pctHeight>0</wp14:pctHeight>
+            </wp14:sizeRelV>
+          </wp:anchor>
+        </w:drawing>
+      </w:r>
+    </w:p>
+    <w:p>
+      <w:pPr>
+        <w:rPr>
+          <w:sz w:val="28"/>
+          <w:szCs w:val="24"/>
+          <w:lang w:val="en-IN"/>
+        </w:rPr>
+      </w:pPr>
+      <w:r>
+        <w:rPr>
+          <w:sz w:val="28"/>
+          <w:szCs w:val="24"/>
+          <w:lang w:val="en-IN"/>
+        </w:rPr>
+        <w:drawing>
+          <wp:anchor distT="0" distB="0" distL="114300" distR="114300" simplePos="0" relativeHeight="251685888" behindDoc="0" locked="0" layoutInCell="1" allowOverlap="1" wp14:anchorId="1C9095E3" wp14:editId="22D5AE52">
+            <wp:simplePos x="0" y="0"/>
+            <wp:positionH relativeFrom="margin">
+              <wp:align>left</wp:align>
+            </wp:positionH>
+            <wp:positionV relativeFrom="paragraph">
+              <wp:posOffset>7620</wp:posOffset>
+            </wp:positionV>
+            <wp:extent cx="3390900" cy="3437890"/>
+            <wp:effectExtent l="0" t="0" r="0" b="0"/>
+            <wp:wrapSquare wrapText="bothSides"/>
+            <wp:docPr id="518623609" name="Picture 1"/>
+            <wp:cNvGraphicFramePr>
+              <a:graphicFrameLocks xmlns:a="http://schemas.openxmlformats.org/drawingml/2006/main" noChangeAspect="1"/>
+            </wp:cNvGraphicFramePr>
+            <a:graphic xmlns:a="http://schemas.openxmlformats.org/drawingml/2006/main">
+              <a:graphicData uri="http://schemas.openxmlformats.org/drawingml/2006/picture">
+                <pic:pic xmlns:pic="http://schemas.openxmlformats.org/drawingml/2006/picture">
+                  <pic:nvPicPr>
+                    <pic:cNvPr id="518623609" name=""/>
+                    <pic:cNvPicPr/>
+                  </pic:nvPicPr>
+                  <pic:blipFill>
+                    <a:blip r:embed="rId19"/>
+                    <a:stretch>
+                      <a:fillRect/>
+                    </a:stretch>
+                  </pic:blipFill>
+                  <pic:spPr>
+                    <a:xfrm>
+                      <a:off x="0" y="0"/>
+                      <a:ext cx="3390900" cy="3437890"/>
+                    </a:xfrm>
+                    <a:prstGeom prst="rect">
+                      <a:avLst/>
+                    </a:prstGeom>
+                  </pic:spPr>
+                </pic:pic>
+              </a:graphicData>
+            </a:graphic>
+            <wp14:sizeRelH relativeFrom="margin">
+              <wp14:pctWidth>0</wp14:pctWidth>
+            </wp14:sizeRelH>
+            <wp14:sizeRelV relativeFrom="margin">
+              <wp14:pctHeight>0</wp14:pctHeight>
+            </wp14:sizeRelV>
+          </wp:anchor>
+        </w:drawing>
+      </w:r>
+    </w:p>
+    <w:p>
+      <w:pPr>
+        <w:rPr>
+          <w:sz w:val="28"/>
+          <w:szCs w:val="24"/>
+          <w:lang w:val="en-IN"/>
+        </w:rPr>
+      </w:pPr>
+    </w:p>
+    <w:p>
+      <w:pPr>
+        <w:rPr>
+          <w:sz w:val="28"/>
+          <w:szCs w:val="24"/>
+          <w:lang w:val="en-IN"/>
+        </w:rPr>
+      </w:pPr>
+      <w:r>
+        <w:rPr>
+          <w:sz w:val="28"/>
+          <w:szCs w:val="24"/>
+          <w:lang w:val="en-IN"/>
+        </w:rPr>
+        <w:drawing>
+          <wp:anchor distT="0" distB="0" distL="114300" distR="114300" simplePos="0" relativeHeight="251692032" behindDoc="0" locked="0" layoutInCell="1" allowOverlap="1" wp14:anchorId="7E8FC5A1" wp14:editId="5FA3F194">
+            <wp:simplePos x="0" y="0"/>
+            <wp:positionH relativeFrom="margin">
+              <wp:align>left</wp:align>
+            </wp:positionH>
+            <wp:positionV relativeFrom="paragraph">
+              <wp:posOffset>345440</wp:posOffset>
+            </wp:positionV>
+            <wp:extent cx="3130550" cy="657860"/>
+            <wp:effectExtent l="0" t="0" r="0" b="8890"/>
+            <wp:wrapSquare wrapText="bothSides"/>
+            <wp:docPr id="702331328" name="Picture 1"/>
+            <wp:cNvGraphicFramePr>
+              <a:graphicFrameLocks xmlns:a="http://schemas.openxmlformats.org/drawingml/2006/main" noChangeAspect="1"/>
+            </wp:cNvGraphicFramePr>
+            <a:graphic xmlns:a="http://schemas.openxmlformats.org/drawingml/2006/main">
+              <a:graphicData uri="http://schemas.openxmlformats.org/drawingml/2006/picture">
+                <pic:pic xmlns:pic="http://schemas.openxmlformats.org/drawingml/2006/picture">
+                  <pic:nvPicPr>
+                    <pic:cNvPr id="702331328" name=""/>
+                    <pic:cNvPicPr/>
+                  </pic:nvPicPr>
+                  <pic:blipFill>
+                    <a:blip r:embed="rId20"/>
+                    <a:stretch>
+                      <a:fillRect/>
+                    </a:stretch>
+                  </pic:blipFill>
+                  <pic:spPr>
+                    <a:xfrm>
+                      <a:off x="0" y="0"/>
+                      <a:ext cx="3142413" cy="660415"/>
+                    </a:xfrm>
+                    <a:prstGeom prst="rect">
+                      <a:avLst/>
+                    </a:prstGeom>
+                  </pic:spPr>
+                </pic:pic>
+              </a:graphicData>
+            </a:graphic>
+            <wp14:sizeRelH relativeFrom="margin">
+              <wp14:pctWidth>0</wp14:pctWidth>
+            </wp14:sizeRelH>
+            <wp14:sizeRelV relativeFrom="margin">
+              <wp14:pctHeight>0</wp14:pctHeight>
+            </wp14:sizeRelV>
+          </wp:anchor>
+        </w:drawing>
+      </w:r>
+      <w:r>
+        <w:rPr>
+          <w:sz w:val="28"/>
+          <w:szCs w:val="24"/>
+          <w:lang w:val="en-IN"/>
+        </w:rPr>
+        <w:t>Name duration and keyframes!</w:t>
+      </w:r>
     </w:p>
     <w:p>
       <w:pPr>
@@ -1463,7 +1836,6 @@
           <w:szCs w:val="24"/>
           <w:lang w:val="en-IN"/>
         </w:rPr>
-        <w:lastRenderedPageBreak/>
         <w:t>Media Queries</w:t>
       </w:r>
     </w:p>
@@ -1477,6 +1849,7 @@
       </w:pPr>
       <w:r>
         <w:rPr>
+          <w:noProof/>
           <w:sz w:val="28"/>
           <w:szCs w:val="24"/>
           <w:lang w:val="en-IN"/>
@@ -1505,7 +1878,7 @@
                     <pic:cNvPicPr/>
                   </pic:nvPicPr>
                   <pic:blipFill>
-                    <a:blip r:embed="rId17"/>
+                    <a:blip r:embed="rId21"/>
                     <a:stretch>
                       <a:fillRect/>
                     </a:stretch>
@@ -1579,13 +1952,25 @@
           <w:lang w:val="en-IN"/>
         </w:rPr>
       </w:pPr>
-      <w:r>
-        <w:rPr>
-          <w:sz w:val="28"/>
-          <w:szCs w:val="24"/>
-          <w:lang w:val="en-IN"/>
-        </w:rPr>
-        <w:t>Whenver you get confused with min-width or max-width</w:t>
+      <w:proofErr w:type="spellStart"/>
+      <w:proofErr w:type="gramStart"/>
+      <w:r>
+        <w:rPr>
+          <w:sz w:val="28"/>
+          <w:szCs w:val="24"/>
+          <w:lang w:val="en-IN"/>
+        </w:rPr>
+        <w:t>Whenver</w:t>
+      </w:r>
+      <w:proofErr w:type="spellEnd"/>
+      <w:proofErr w:type="gramEnd"/>
+      <w:r>
+        <w:rPr>
+          <w:sz w:val="28"/>
+          <w:szCs w:val="24"/>
+          <w:lang w:val="en-IN"/>
+        </w:rPr>
+        <w:t xml:space="preserve"> you get confused with min-width or max-width</w:t>
       </w:r>
     </w:p>
     <w:p>
@@ -1619,24 +2004,78 @@
           <w:szCs w:val="24"/>
           <w:lang w:val="en-IN"/>
         </w:rPr>
-        <w:t>Min-discount 600px, minimum 600px to hoga hi hoga, is s zada bhi kuch ho sakta h to apply hoga.</w:t>
-      </w:r>
-    </w:p>
-    <w:p>
-      <w:pPr>
-        <w:rPr>
-          <w:sz w:val="28"/>
-          <w:szCs w:val="24"/>
-          <w:lang w:val="en-IN"/>
-        </w:rPr>
-      </w:pPr>
-      <w:r>
-        <w:rPr>
-          <w:sz w:val="28"/>
-          <w:szCs w:val="24"/>
-          <w:lang w:val="en-IN"/>
-        </w:rPr>
-        <w:t>Max-discount 600px, maximum discount 600px hoga hi hoga, is s kam bhi kuch hoga to milega hi milega.</w:t>
+        <w:t xml:space="preserve">Min-discount 600px, minimum 600px to hoga hi hoga, is s </w:t>
+      </w:r>
+      <w:proofErr w:type="spellStart"/>
+      <w:r>
+        <w:rPr>
+          <w:sz w:val="28"/>
+          <w:szCs w:val="24"/>
+          <w:lang w:val="en-IN"/>
+        </w:rPr>
+        <w:t>zada</w:t>
+      </w:r>
+      <w:proofErr w:type="spellEnd"/>
+      <w:r>
+        <w:rPr>
+          <w:sz w:val="28"/>
+          <w:szCs w:val="24"/>
+          <w:lang w:val="en-IN"/>
+        </w:rPr>
+        <w:t xml:space="preserve"> bhi kuch </w:t>
+      </w:r>
+      <w:proofErr w:type="spellStart"/>
+      <w:r>
+        <w:rPr>
+          <w:sz w:val="28"/>
+          <w:szCs w:val="24"/>
+          <w:lang w:val="en-IN"/>
+        </w:rPr>
+        <w:t>ho</w:t>
+      </w:r>
+      <w:proofErr w:type="spellEnd"/>
+      <w:r>
+        <w:rPr>
+          <w:sz w:val="28"/>
+          <w:szCs w:val="24"/>
+          <w:lang w:val="en-IN"/>
+        </w:rPr>
+        <w:t xml:space="preserve"> sakta h to apply hoga.</w:t>
+      </w:r>
+    </w:p>
+    <w:p>
+      <w:pPr>
+        <w:rPr>
+          <w:sz w:val="28"/>
+          <w:szCs w:val="24"/>
+          <w:lang w:val="en-IN"/>
+        </w:rPr>
+      </w:pPr>
+      <w:r>
+        <w:rPr>
+          <w:sz w:val="28"/>
+          <w:szCs w:val="24"/>
+          <w:lang w:val="en-IN"/>
+        </w:rPr>
+        <w:t xml:space="preserve">Max-discount 600px, maximum discount 600px hoga hi hoga, is s </w:t>
+      </w:r>
+      <w:proofErr w:type="spellStart"/>
+      <w:r>
+        <w:rPr>
+          <w:sz w:val="28"/>
+          <w:szCs w:val="24"/>
+          <w:lang w:val="en-IN"/>
+        </w:rPr>
+        <w:t>kam</w:t>
+      </w:r>
+      <w:proofErr w:type="spellEnd"/>
+      <w:r>
+        <w:rPr>
+          <w:sz w:val="28"/>
+          <w:szCs w:val="24"/>
+          <w:lang w:val="en-IN"/>
+        </w:rPr>
+        <w:t xml:space="preserve"> bhi kuch hoga to milega hi milega.</w:t>
       </w:r>
     </w:p>
     <w:p>

</xml_diff>